<commit_message>
updated - portfolio website
</commit_message>
<xml_diff>
--- a/CV_Aishwarya_Ravi.docx
+++ b/CV_Aishwarya_Ravi.docx
@@ -299,70 +299,92 @@
         <w:ind w:left="360" w:right="5159"/>
         <w:rPr>
           <w:rFonts w:ascii="Cambria"/>
-          <w:sz w:val="20"/>
-          <w:szCs w:val="20"/>
-        </w:rPr>
-      </w:pPr>
-      <w:proofErr w:type="spellStart"/>
-      <w:r>
-        <w:rPr>
-          <w:rFonts w:ascii="Cambria"/>
-          <w:spacing w:val="-2"/>
-          <w:sz w:val="20"/>
-          <w:szCs w:val="20"/>
-        </w:rPr>
-        <w:t>Github</w:t>
-      </w:r>
-      <w:proofErr w:type="spellEnd"/>
-      <w:r>
-        <w:rPr>
-          <w:rFonts w:ascii="Cambria"/>
-          <w:spacing w:val="-2"/>
-          <w:sz w:val="20"/>
-          <w:szCs w:val="20"/>
-        </w:rPr>
-        <w:t>:</w:t>
-      </w:r>
-      <w:r>
-        <w:rPr>
-          <w:rFonts w:ascii="Cambria"/>
-          <w:sz w:val="20"/>
-          <w:szCs w:val="20"/>
-        </w:rPr>
-        <w:tab/>
-      </w:r>
-      <w:r>
-        <w:rPr>
-          <w:rFonts w:ascii="Cambria"/>
           <w:color w:val="0070BF"/>
           <w:spacing w:val="-2"/>
           <w:sz w:val="20"/>
           <w:szCs w:val="20"/>
           <w:u w:val="single" w:color="0070BF"/>
         </w:rPr>
-        <w:t>https://github.com/</w:t>
-      </w:r>
+      </w:pPr>
       <w:r>
         <w:rPr>
           <w:rFonts w:ascii="Cambria"/>
-          <w:color w:val="0070BF"/>
           <w:spacing w:val="-2"/>
           <w:sz w:val="20"/>
           <w:szCs w:val="20"/>
-          <w:u w:val="single" w:color="0070BF"/>
-        </w:rPr>
-        <w:t>aixhwrya</w:t>
+        </w:rPr>
+        <w:t>Github:</w:t>
       </w:r>
       <w:r>
         <w:rPr>
           <w:rFonts w:ascii="Cambria"/>
-          <w:color w:val="0070BF"/>
+          <w:sz w:val="20"/>
+          <w:szCs w:val="20"/>
+        </w:rPr>
+        <w:tab/>
+      </w:r>
+      <w:hyperlink r:id="rId8" w:history="1">
+        <w:r>
+          <w:rPr>
+            <w:rStyle w:val="Hyperlink"/>
+            <w:rFonts w:ascii="Cambria"/>
+            <w:spacing w:val="-2"/>
+            <w:sz w:val="20"/>
+            <w:szCs w:val="20"/>
+          </w:rPr>
+          <w:t>https://github.com/aixhwrya</w:t>
+        </w:r>
+      </w:hyperlink>
+    </w:p>
+    <w:p>
+      <w:pPr>
+        <w:pStyle w:val="BodyText"/>
+        <w:tabs>
+          <w:tab w:val="left" w:pos="1943"/>
+        </w:tabs>
+        <w:spacing w:line="276" w:lineRule="auto"/>
+        <w:ind w:left="360" w:right="5159"/>
+        <w:rPr>
+          <w:rFonts w:ascii="Cambria"/>
+          <w:sz w:val="20"/>
+          <w:szCs w:val="20"/>
+        </w:rPr>
+      </w:pPr>
+      <w:r>
+        <w:rPr>
+          <w:rFonts w:ascii="Cambria"/>
           <w:spacing w:val="-2"/>
           <w:sz w:val="20"/>
           <w:szCs w:val="20"/>
-          <w:u w:val="single" w:color="0070BF"/>
-        </w:rPr>
-        <w:t>s</w:t>
+        </w:rPr>
+        <w:t>Portfolio:</w:t>
+      </w:r>
+      <w:r>
+        <w:rPr>
+          <w:rFonts w:ascii="Cambria"/>
+          <w:sz w:val="20"/>
+          <w:szCs w:val="20"/>
+        </w:rPr>
+        <w:t xml:space="preserve">         </w:t>
+      </w:r>
+      <w:hyperlink r:id="rId9" w:history="1">
+        <w:r>
+          <w:rPr>
+            <w:rStyle w:val="Hyperlink"/>
+            <w:rFonts w:ascii="Cambria"/>
+            <w:sz w:val="20"/>
+            <w:szCs w:val="20"/>
+          </w:rPr>
+          <w:t>https://aixhwrya.github.io/portfolio-website/</w:t>
+        </w:r>
+      </w:hyperlink>
+      <w:r>
+        <w:rPr>
+          <w:rFonts w:ascii="Cambria"/>
+          <w:sz w:val="20"/>
+          <w:szCs w:val="20"/>
+        </w:rPr>
+        <w:t xml:space="preserve"> </w:t>
       </w:r>
     </w:p>
     <w:p>
@@ -964,23 +986,7 @@
           <w:bCs/>
           <w:lang w:val="en-IN"/>
         </w:rPr>
-        <w:t xml:space="preserve">Web Development: </w:t>
-      </w:r>
-      <w:proofErr w:type="spellStart"/>
-      <w:r>
-        <w:rPr>
-          <w:bCs/>
-          <w:lang w:val="en-IN"/>
-        </w:rPr>
-        <w:t>Kristu</w:t>
-      </w:r>
-      <w:proofErr w:type="spellEnd"/>
-      <w:r>
-        <w:rPr>
-          <w:bCs/>
-          <w:lang w:val="en-IN"/>
-        </w:rPr>
-        <w:t xml:space="preserve"> Jayanti College Autonomous, Bengaluru</w:t>
+        <w:t>Web Development: Kristu Jayanti College Autonomous, Bengaluru</w:t>
       </w:r>
       <w:r>
         <w:rPr>
@@ -1038,23 +1044,7 @@
           <w:bCs/>
           <w:lang w:val="en-IN"/>
         </w:rPr>
-        <w:t xml:space="preserve">Data Analytics Intern at </w:t>
-      </w:r>
-      <w:proofErr w:type="spellStart"/>
-      <w:r>
-        <w:rPr>
-          <w:bCs/>
-          <w:lang w:val="en-IN"/>
-        </w:rPr>
-        <w:t>Paayas</w:t>
-      </w:r>
-      <w:proofErr w:type="spellEnd"/>
-      <w:r>
-        <w:rPr>
-          <w:bCs/>
-          <w:lang w:val="en-IN"/>
-        </w:rPr>
-        <w:t xml:space="preserve"> Milk, Jaipur</w:t>
+        <w:t>Data Analytics Intern at Paayas Milk, Jaipur</w:t>
       </w:r>
       <w:r>
         <w:rPr>
@@ -1188,7 +1178,6 @@
         </w:rPr>
         <w:t xml:space="preserve">      </w:t>
       </w:r>
-      <w:proofErr w:type="spellStart"/>
       <w:r>
         <w:rPr>
           <w:b/>
@@ -1196,7 +1185,6 @@
         </w:rPr>
         <w:t>FashhTrack</w:t>
       </w:r>
-      <w:proofErr w:type="spellEnd"/>
       <w:r>
         <w:rPr>
           <w:bCs/>
@@ -1221,7 +1209,7 @@
         </w:rPr>
         <w:t xml:space="preserve">       (</w:t>
       </w:r>
-      <w:hyperlink r:id="rId8" w:history="1">
+      <w:hyperlink r:id="rId10" w:history="1">
         <w:r>
           <w:rPr>
             <w:rStyle w:val="Hyperlink"/>
@@ -1286,7 +1274,7 @@
         </w:rPr>
         <w:t xml:space="preserve">      (</w:t>
       </w:r>
-      <w:hyperlink r:id="rId9" w:history="1">
+      <w:hyperlink r:id="rId11" w:history="1">
         <w:r>
           <w:rPr>
             <w:rStyle w:val="Hyperlink"/>
@@ -1301,7 +1289,7 @@
           <w:bCs/>
           <w:lang w:val="en-IN"/>
         </w:rPr>
-        <w:t xml:space="preserve">) </w:t>
+        <w:t>)</w:t>
       </w:r>
     </w:p>
     <w:p>
@@ -1313,6 +1301,27 @@
           <w:lang w:val="en-IN"/>
         </w:rPr>
       </w:pPr>
+      <w:r>
+        <w:rPr>
+          <w:b/>
+          <w:lang w:val="en-IN"/>
+        </w:rPr>
+        <w:t xml:space="preserve">      </w:t>
+      </w:r>
+      <w:r>
+        <w:rPr>
+          <w:b/>
+          <w:lang w:val="en-IN"/>
+        </w:rPr>
+        <w:t>Aesthetic Calculator</w:t>
+      </w:r>
+      <w:r>
+        <w:rPr>
+          <w:bCs/>
+          <w:lang w:val="en-IN"/>
+        </w:rPr>
+        <w:t>:  A web application for performing calculations with a unique aesthetic.</w:t>
+      </w:r>
     </w:p>
     <w:p>
       <w:pPr>
@@ -1325,43 +1334,12 @@
       </w:pPr>
       <w:r>
         <w:rPr>
-          <w:b/>
-          <w:lang w:val="en-IN"/>
-        </w:rPr>
-        <w:t xml:space="preserve">      </w:t>
-      </w:r>
-      <w:r>
-        <w:rPr>
-          <w:b/>
-          <w:lang w:val="en-IN"/>
-        </w:rPr>
-        <w:t>Aesthetic Calculator</w:t>
-      </w:r>
-      <w:r>
-        <w:rPr>
           <w:bCs/>
           <w:lang w:val="en-IN"/>
         </w:rPr>
-        <w:t>:  A web application for performing calculations with a unique aesthetic.</w:t>
-      </w:r>
-    </w:p>
-    <w:p>
-      <w:pPr>
-        <w:pStyle w:val="BodyText"/>
-        <w:spacing w:before="66"/>
-        <w:rPr>
-          <w:bCs/>
-          <w:lang w:val="en-IN"/>
-        </w:rPr>
-      </w:pPr>
-      <w:r>
-        <w:rPr>
-          <w:bCs/>
-          <w:lang w:val="en-IN"/>
-        </w:rPr>
         <w:t xml:space="preserve">       (</w:t>
       </w:r>
-      <w:hyperlink r:id="rId10" w:history="1">
+      <w:hyperlink r:id="rId12" w:history="1">
         <w:r>
           <w:rPr>
             <w:rStyle w:val="Hyperlink"/>
@@ -1544,21 +1522,12 @@
         </w:rPr>
         <w:tab/>
       </w:r>
-      <w:proofErr w:type="spellStart"/>
       <w:r>
         <w:rPr>
           <w:b/>
           <w:sz w:val="24"/>
         </w:rPr>
-        <w:t>Kristu</w:t>
-      </w:r>
-      <w:proofErr w:type="spellEnd"/>
-      <w:r>
-        <w:rPr>
-          <w:b/>
-          <w:sz w:val="24"/>
-        </w:rPr>
-        <w:t xml:space="preserve"> Jayanti College (Autonomous) Bengaluru, Karnataka</w:t>
+        <w:t>Kristu Jayanti College (Autonomous) Bengaluru, Karnataka</w:t>
       </w:r>
     </w:p>
     <w:p>

</xml_diff>